<commit_message>
Se borra archivo de consulta
</commit_message>
<xml_diff>
--- a/1. DOCUMENTOS TALLER 2/ENTREGA/V._1_Entrega Problem_Set_2.docx
+++ b/1. DOCUMENTOS TALLER 2/ENTREGA/V._1_Entrega Problem_Set_2.docx
@@ -830,14 +830,12 @@
         <w:lastRenderedPageBreak/>
         <w:t xml:space="preserve">y considerando que las variables en las bases de entrenamiento y testeo deben </w:t>
       </w:r>
-      <w:proofErr w:type="spellStart"/>
-      <w:r>
-        <w:rPr>
-          <w:lang w:val="es-ES_tradnl" w:eastAsia="es-MX"/>
-        </w:rPr>
-        <w:t>se</w:t>
-      </w:r>
-      <w:proofErr w:type="spellEnd"/>
+      <w:r>
+        <w:rPr>
+          <w:lang w:val="es-ES_tradnl" w:eastAsia="es-MX"/>
+        </w:rPr>
+        <w:t>ser</w:t>
+      </w:r>
       <w:r>
         <w:rPr>
           <w:lang w:val="es-ES_tradnl" w:eastAsia="es-MX"/>
@@ -864,14 +862,12 @@
         </w:rPr>
         <w:t xml:space="preserve">Se advierte </w:t>
       </w:r>
-      <w:proofErr w:type="gramStart"/>
-      <w:r>
-        <w:rPr>
-          <w:lang w:val="es-ES_tradnl" w:eastAsia="es-MX"/>
-        </w:rPr>
-        <w:t>que</w:t>
-      </w:r>
-      <w:proofErr w:type="gramEnd"/>
+      <w:r>
+        <w:rPr>
+          <w:lang w:val="es-ES_tradnl" w:eastAsia="es-MX"/>
+        </w:rPr>
+        <w:t>que,</w:t>
+      </w:r>
       <w:r>
         <w:rPr>
           <w:lang w:val="es-ES_tradnl" w:eastAsia="es-MX"/>
@@ -1036,19 +1032,11 @@
           <w:lang w:val="es-ES_tradnl"/>
         </w:rPr>
       </w:pPr>
-      <w:proofErr w:type="spellStart"/>
       <w:r>
         <w:rPr>
           <w:lang w:val="es-ES_tradnl"/>
         </w:rPr>
-        <w:t>Est</w:t>
-      </w:r>
-      <w:proofErr w:type="spellEnd"/>
-      <w:r>
-        <w:rPr>
-          <w:lang w:val="es-ES_tradnl"/>
-        </w:rPr>
-        <w:t>adísticas descriptivas:</w:t>
+        <w:t>Estadísticas descriptivas:</w:t>
       </w:r>
     </w:p>
     <w:p>
@@ -1063,14 +1051,12 @@
         </w:rPr>
         <w:t xml:space="preserve">A continuación, se presenta de manera breve </w:t>
       </w:r>
-      <w:proofErr w:type="gramStart"/>
-      <w:r>
-        <w:rPr>
-          <w:lang w:val="es-ES_tradnl" w:eastAsia="es-MX"/>
-        </w:rPr>
-        <w:t>la estadísticas</w:t>
-      </w:r>
-      <w:proofErr w:type="gramEnd"/>
+      <w:r>
+        <w:rPr>
+          <w:lang w:val="es-ES_tradnl" w:eastAsia="es-MX"/>
+        </w:rPr>
+        <w:t>las estadísticas</w:t>
+      </w:r>
       <w:r>
         <w:rPr>
           <w:lang w:val="es-ES_tradnl" w:eastAsia="es-MX"/>
@@ -1779,7 +1765,7 @@
               <w:szCs w:val="15"/>
               <w:lang w:val="es-CO"/>
             </w:rPr>
-            <w:t>Taticuájn</w:t>
+            <w:t>Taticuán</w:t>
           </w:r>
           <w:proofErr w:type="spellEnd"/>
           <w:r>

</xml_diff>